<commit_message>
Edited the data understanding paraghaphs and added some excel data files
</commit_message>
<xml_diff>
--- a/A16_report.docx
+++ b/A16_report.docx
@@ -39,8 +39,6 @@
           <w:szCs w:val="24"/>
         </w:rPr>
       </w:pPr>
-      <w:bookmarkStart w:id="0" w:name="_GoBack"/>
-      <w:bookmarkEnd w:id="0"/>
       <w:r>
         <w:rPr>
           <w:i/>
@@ -96,21 +94,12 @@
           <w:szCs w:val="26"/>
         </w:rPr>
       </w:pPr>
-      <w:proofErr w:type="spellStart"/>
       <w:r>
         <w:rPr>
           <w:sz w:val="26"/>
           <w:szCs w:val="26"/>
         </w:rPr>
-        <w:t>Taavi</w:t>
-      </w:r>
-      <w:proofErr w:type="spellEnd"/>
-      <w:r>
-        <w:rPr>
-          <w:sz w:val="26"/>
-          <w:szCs w:val="26"/>
-        </w:rPr>
-        <w:t xml:space="preserve"> </w:t>
+        <w:t xml:space="preserve">Taavi </w:t>
       </w:r>
       <w:proofErr w:type="spellStart"/>
       <w:r>
@@ -587,14 +576,7 @@
           <w:sz w:val="24"/>
           <w:szCs w:val="24"/>
         </w:rPr>
-        <w:t>It may happen that we can’t get enough use</w:t>
-      </w:r>
-      <w:r>
-        <w:rPr>
-          <w:sz w:val="24"/>
-          <w:szCs w:val="24"/>
-        </w:rPr>
-        <w:t>ful data (soon enough) about fuel excise and we fail to deliver one of the main goals of the project.</w:t>
+        <w:t>It may happen that we can’t get enough useful data (soon enough) about fuel excise and we fail to deliver one of the main goals of the project.</w:t>
       </w:r>
     </w:p>
     <w:p>
@@ -760,6 +742,418 @@
     <w:p>
       <w:r>
         <w:t>If we discover that fuel excise directly affects people’s buying decision, we consider it a major success. And if we only manage to find some features that have become increasingly important over the years, we consider it good enough.</w:t>
+      </w:r>
+    </w:p>
+    <w:p>
+      <w:r>
+        <w:br w:type="page"/>
+      </w:r>
+    </w:p>
+    <w:p>
+      <w:pPr>
+        <w:pStyle w:val="Pealkiri1"/>
+      </w:pPr>
+      <w:r>
+        <w:lastRenderedPageBreak/>
+        <w:t>Data understanding</w:t>
+      </w:r>
+    </w:p>
+    <w:p>
+      <w:pPr>
+        <w:pStyle w:val="Pealkiri2"/>
+      </w:pPr>
+      <w:r>
+        <w:t>Gathering data</w:t>
+      </w:r>
+    </w:p>
+    <w:p>
+      <w:r>
+        <w:t xml:space="preserve">To test our </w:t>
+      </w:r>
+      <w:r>
+        <w:t>hypothesis,</w:t>
+      </w:r>
+      <w:r>
+        <w:t xml:space="preserve"> we need data regarding</w:t>
+      </w:r>
+      <w:r>
+        <w:t xml:space="preserve"> total registered cars and newly registered cars for past 10 years.</w:t>
+      </w:r>
+      <w:bookmarkStart w:id="0" w:name="_GoBack"/>
+      <w:bookmarkEnd w:id="0"/>
+    </w:p>
+    <w:p>
+      <w:r>
+        <w:t>Additionally, to that we need to have dates when the fuel excise has been changed in the past 10 years. But this is not really a dataset.</w:t>
+      </w:r>
+    </w:p>
+    <w:p>
+      <w:pPr>
+        <w:pStyle w:val="Pealkiri3"/>
+      </w:pPr>
+      <w:r>
+        <w:t>Outline data requirements</w:t>
+      </w:r>
+    </w:p>
+    <w:p>
+      <w:r>
+        <w:t xml:space="preserve">To achieve set </w:t>
+      </w:r>
+      <w:r>
+        <w:t>goals,</w:t>
+      </w:r>
+      <w:r>
+        <w:t xml:space="preserve"> </w:t>
+      </w:r>
+      <w:r>
+        <w:t>we need two datasets from</w:t>
+      </w:r>
+      <w:r>
+        <w:t xml:space="preserve"> </w:t>
+      </w:r>
+      <w:r>
+        <w:t>Republic of Estonia Road Administration's website</w:t>
+      </w:r>
+      <w:r>
+        <w:t xml:space="preserve">. </w:t>
+      </w:r>
+      <w:r>
+        <w:t>Firstly,</w:t>
+      </w:r>
+      <w:r>
+        <w:t xml:space="preserve"> we need dataset of all of the M1 and M1G type cars registered in Estonia.</w:t>
+      </w:r>
+      <w:r>
+        <w:t xml:space="preserve"> Minimum required fields that are needed are: body type, engine capacity, horsepower’s, county of registration, city of registration and year of registration.</w:t>
+      </w:r>
+      <w:r>
+        <w:t xml:space="preserve"> And secondly we need a dataset of all newly registered M1 and M1G type cars in Estonia for the past 10 years.</w:t>
+      </w:r>
+      <w:r>
+        <w:t xml:space="preserve"> Minimum requirements for the second dataset are: date of registration (MM-</w:t>
+      </w:r>
+      <w:proofErr w:type="spellStart"/>
+      <w:r>
+        <w:t>yyyy</w:t>
+      </w:r>
+      <w:proofErr w:type="spellEnd"/>
+      <w:r>
+        <w:t>), fuel type, engine capacity, number of cars and type or registration (private person or not).</w:t>
+      </w:r>
+    </w:p>
+    <w:p>
+      <w:pPr>
+        <w:pStyle w:val="Pealkiri3"/>
+      </w:pPr>
+      <w:r>
+        <w:t>Verify data availability</w:t>
+      </w:r>
+    </w:p>
+    <w:p>
+      <w:r>
+        <w:t xml:space="preserve">All of the required data is public under </w:t>
+      </w:r>
+      <w:r>
+        <w:t>Republic of Estonia Road Administration's website</w:t>
+      </w:r>
+      <w:r>
+        <w:t xml:space="preserve"> statistics page at: </w:t>
+      </w:r>
+      <w:hyperlink r:id="rId6" w:history="1">
+        <w:r>
+          <w:rPr>
+            <w:rStyle w:val="Hperlink"/>
+          </w:rPr>
+          <w:t>https://www.mnt.ee/et/ametist/statistika/soidukid/soidukitega-tehtud-toimingute-statistika</w:t>
+        </w:r>
+      </w:hyperlink>
+      <w:r>
+        <w:t>.</w:t>
+      </w:r>
+    </w:p>
+    <w:p>
+      <w:r>
+        <w:drawing>
+          <wp:anchor distT="0" distB="0" distL="114300" distR="114300" simplePos="0" relativeHeight="251658240" behindDoc="0" locked="0" layoutInCell="1" allowOverlap="1" wp14:anchorId="139A8EC2" wp14:editId="2B6376C7">
+            <wp:simplePos x="0" y="0"/>
+            <wp:positionH relativeFrom="column">
+              <wp:posOffset>-29845</wp:posOffset>
+            </wp:positionH>
+            <wp:positionV relativeFrom="paragraph">
+              <wp:posOffset>6350</wp:posOffset>
+            </wp:positionV>
+            <wp:extent cx="1873250" cy="904560"/>
+            <wp:effectExtent l="0" t="0" r="0" b="0"/>
+            <wp:wrapSquare wrapText="bothSides"/>
+            <wp:docPr id="1" name="Pilt 1"/>
+            <wp:cNvGraphicFramePr>
+              <a:graphicFrameLocks xmlns:a="http://schemas.openxmlformats.org/drawingml/2006/main" noChangeAspect="1"/>
+            </wp:cNvGraphicFramePr>
+            <a:graphic xmlns:a="http://schemas.openxmlformats.org/drawingml/2006/main">
+              <a:graphicData uri="http://schemas.openxmlformats.org/drawingml/2006/picture">
+                <pic:pic xmlns:pic="http://schemas.openxmlformats.org/drawingml/2006/picture">
+                  <pic:nvPicPr>
+                    <pic:cNvPr id="1" name=""/>
+                    <pic:cNvPicPr/>
+                  </pic:nvPicPr>
+                  <pic:blipFill>
+                    <a:blip r:embed="rId7" cstate="print">
+                      <a:extLst>
+                        <a:ext uri="{28A0092B-C50C-407E-A947-70E740481C1C}">
+                          <a14:useLocalDpi xmlns:a14="http://schemas.microsoft.com/office/drawing/2010/main" val="0"/>
+                        </a:ext>
+                      </a:extLst>
+                    </a:blip>
+                    <a:stretch>
+                      <a:fillRect/>
+                    </a:stretch>
+                  </pic:blipFill>
+                  <pic:spPr>
+                    <a:xfrm>
+                      <a:off x="0" y="0"/>
+                      <a:ext cx="1873250" cy="904560"/>
+                    </a:xfrm>
+                    <a:prstGeom prst="rect">
+                      <a:avLst/>
+                    </a:prstGeom>
+                  </pic:spPr>
+                </pic:pic>
+              </a:graphicData>
+            </a:graphic>
+          </wp:anchor>
+        </w:drawing>
+      </w:r>
+      <w:r>
+        <w:t xml:space="preserve">The list of all registered </w:t>
+      </w:r>
+      <w:r>
+        <w:t>cars</w:t>
+      </w:r>
+      <w:r>
+        <w:t xml:space="preserve"> is updated quarterly, so we use dataset as of 30.09.2020 (“</w:t>
+      </w:r>
+      <w:proofErr w:type="spellStart"/>
+      <w:r>
+        <w:t>Arvel</w:t>
+      </w:r>
+      <w:proofErr w:type="spellEnd"/>
+      <w:r>
+        <w:t xml:space="preserve"> </w:t>
+      </w:r>
+      <w:proofErr w:type="spellStart"/>
+      <w:r>
+        <w:t>olevad</w:t>
+      </w:r>
+      <w:proofErr w:type="spellEnd"/>
+      <w:r>
+        <w:t xml:space="preserve"> </w:t>
+      </w:r>
+      <w:proofErr w:type="spellStart"/>
+      <w:r>
+        <w:t>sõiduautod</w:t>
+      </w:r>
+      <w:proofErr w:type="spellEnd"/>
+      <w:r>
+        <w:t xml:space="preserve"> </w:t>
+      </w:r>
+      <w:proofErr w:type="spellStart"/>
+      <w:r>
+        <w:t>seisuga</w:t>
+      </w:r>
+      <w:proofErr w:type="spellEnd"/>
+      <w:r>
+        <w:t xml:space="preserve"> 30.09.2020”)</w:t>
+      </w:r>
+      <w:r>
+        <w:t>. With over 64</w:t>
+      </w:r>
+      <w:r>
+        <w:t xml:space="preserve">0000 rows and total of over </w:t>
+      </w:r>
+      <w:r>
+        <w:t>0,8</w:t>
+      </w:r>
+      <w:r>
+        <w:t xml:space="preserve"> million cars in total. All of the required fields are available in the dataset, but there is some additional information also available, like color, CO2 etc.</w:t>
+      </w:r>
+    </w:p>
+    <w:p>
+      <w:r>
+        <w:t xml:space="preserve">The list of newly registered vehicles data is submitted monthly, so we need to </w:t>
+      </w:r>
+      <w:r>
+        <w:t>gather this data for every month separately and then concatenate those sets into one big dataset. As an example we have October 10-2020 first and new registrations statistics file “</w:t>
+      </w:r>
+      <w:proofErr w:type="spellStart"/>
+      <w:r>
+        <w:t>Infoleht</w:t>
+      </w:r>
+      <w:proofErr w:type="spellEnd"/>
+      <w:r>
+        <w:t xml:space="preserve"> 10-2020(</w:t>
+      </w:r>
+      <w:proofErr w:type="spellStart"/>
+      <w:r>
+        <w:t>esmaste</w:t>
+      </w:r>
+      <w:proofErr w:type="spellEnd"/>
+      <w:r>
+        <w:t xml:space="preserve"> ja </w:t>
+      </w:r>
+      <w:proofErr w:type="spellStart"/>
+      <w:r>
+        <w:t>uute</w:t>
+      </w:r>
+      <w:proofErr w:type="spellEnd"/>
+      <w:r>
+        <w:t xml:space="preserve"> </w:t>
+      </w:r>
+      <w:proofErr w:type="spellStart"/>
+      <w:r>
+        <w:t>sõidukite</w:t>
+      </w:r>
+      <w:proofErr w:type="spellEnd"/>
+      <w:r>
+        <w:t xml:space="preserve"> </w:t>
+      </w:r>
+      <w:proofErr w:type="spellStart"/>
+      <w:r>
+        <w:t>statistika</w:t>
+      </w:r>
+      <w:proofErr w:type="spellEnd"/>
+      <w:r>
+        <w:t>)”. In there we have all of the required fields and a lot of additional information.</w:t>
+      </w:r>
+      <w:r>
+        <w:t xml:space="preserve"> If we take October as an </w:t>
+      </w:r>
+      <w:r>
+        <w:t>example,</w:t>
+      </w:r>
+      <w:r>
+        <w:t xml:space="preserve"> then the total rows in the final dataset should be approximately 1223 (new cars registered in October) * 12 (months in year) * 10 (total years) = ~145000 cars.</w:t>
+      </w:r>
+    </w:p>
+    <w:p>
+      <w:pPr>
+        <w:pStyle w:val="Pealkiri3"/>
+      </w:pPr>
+      <w:r>
+        <w:t>Define selected criteria</w:t>
+      </w:r>
+    </w:p>
+    <w:p>
+      <w:pPr>
+        <w:rPr>
+          <w:color w:val="FF0000"/>
+        </w:rPr>
+      </w:pPr>
+      <w:proofErr w:type="spellStart"/>
+      <w:r>
+        <w:rPr>
+          <w:color w:val="FF0000"/>
+        </w:rPr>
+        <w:t>Ei</w:t>
+      </w:r>
+      <w:proofErr w:type="spellEnd"/>
+      <w:r>
+        <w:rPr>
+          <w:color w:val="FF0000"/>
+        </w:rPr>
+        <w:t xml:space="preserve"> tea, </w:t>
+      </w:r>
+      <w:proofErr w:type="spellStart"/>
+      <w:r>
+        <w:rPr>
+          <w:color w:val="FF0000"/>
+        </w:rPr>
+        <w:t>mida</w:t>
+      </w:r>
+      <w:proofErr w:type="spellEnd"/>
+      <w:r>
+        <w:rPr>
+          <w:color w:val="FF0000"/>
+        </w:rPr>
+        <w:t xml:space="preserve"> </w:t>
+      </w:r>
+      <w:proofErr w:type="spellStart"/>
+      <w:r>
+        <w:rPr>
+          <w:color w:val="FF0000"/>
+        </w:rPr>
+        <w:t>siia</w:t>
+      </w:r>
+      <w:proofErr w:type="spellEnd"/>
+      <w:r>
+        <w:rPr>
+          <w:color w:val="FF0000"/>
+        </w:rPr>
+        <w:t xml:space="preserve"> </w:t>
+      </w:r>
+      <w:proofErr w:type="spellStart"/>
+      <w:r>
+        <w:rPr>
+          <w:color w:val="FF0000"/>
+        </w:rPr>
+        <w:t>kirjutada</w:t>
+      </w:r>
+      <w:proofErr w:type="spellEnd"/>
+    </w:p>
+    <w:p>
+      <w:pPr>
+        <w:pStyle w:val="Pealkiri2"/>
+      </w:pPr>
+      <w:r>
+        <w:t>Describe data</w:t>
+      </w:r>
+    </w:p>
+    <w:p>
+      <w:r>
+        <w:t>The data for both datasets is available as Windows Excel file format “.</w:t>
+      </w:r>
+      <w:proofErr w:type="spellStart"/>
+      <w:r>
+        <w:t>xlsx</w:t>
+      </w:r>
+      <w:proofErr w:type="spellEnd"/>
+      <w:r>
+        <w:t>”</w:t>
+      </w:r>
+      <w:r>
+        <w:t>. First dataset can be used as it is. Second dataset files have 11 subpages, so the correct subpages have to be picked. And then only relevant M1 and M1G cars to be added.</w:t>
+      </w:r>
+    </w:p>
+    <w:p>
+      <w:pPr>
+        <w:pStyle w:val="Pealkiri2"/>
+      </w:pPr>
+      <w:r>
+        <w:t>Exploring data</w:t>
+      </w:r>
+    </w:p>
+    <w:p>
+      <w:r>
+        <w:t>Electric cars have 0 capacity engines, so those should not be included into datasets where that feature is compared.</w:t>
+      </w:r>
+    </w:p>
+    <w:p>
+      <w:pPr>
+        <w:pStyle w:val="Pealkiri2"/>
+      </w:pPr>
+      <w:r>
+        <w:lastRenderedPageBreak/>
+        <w:t>Verifying data quality</w:t>
+      </w:r>
+    </w:p>
+    <w:p>
+      <w:r>
+        <w:t>In the first dataset of total registered cars, there are 11 cars without first registration year, 27 cars do not have engine capacity, 26 do not have engine power values but</w:t>
+      </w:r>
+      <w:r>
+        <w:t xml:space="preserve"> all of those are marked as inactive cars, s</w:t>
+      </w:r>
+      <w:r>
+        <w:t>o those missing values are not relevant.</w:t>
       </w:r>
     </w:p>
     <w:sectPr>
@@ -1331,6 +1725,28 @@
       <w:szCs w:val="26"/>
     </w:rPr>
   </w:style>
+  <w:style w:type="paragraph" w:styleId="Pealkiri3">
+    <w:name w:val="heading 3"/>
+    <w:basedOn w:val="Normaallaad"/>
+    <w:next w:val="Normaallaad"/>
+    <w:link w:val="Pealkiri3Mrk"/>
+    <w:uiPriority w:val="9"/>
+    <w:unhideWhenUsed/>
+    <w:qFormat/>
+    <w:rsid w:val="009244B4"/>
+    <w:pPr>
+      <w:keepNext/>
+      <w:keepLines/>
+      <w:spacing w:before="40" w:after="0"/>
+      <w:outlineLvl w:val="2"/>
+    </w:pPr>
+    <w:rPr>
+      <w:rFonts w:asciiTheme="majorHAnsi" w:eastAsiaTheme="majorEastAsia" w:hAnsiTheme="majorHAnsi" w:cstheme="majorBidi"/>
+      <w:color w:val="1F4D78" w:themeColor="accent1" w:themeShade="7F"/>
+      <w:sz w:val="24"/>
+      <w:szCs w:val="24"/>
+    </w:rPr>
+  </w:style>
   <w:style w:type="character" w:default="1" w:styleId="Liguvaikefont">
     <w:name w:val="Default Paragraph Font"/>
     <w:uiPriority w:val="1"/>
@@ -1415,6 +1831,19 @@
     <w:rPr>
       <w:b/>
       <w:bCs/>
+    </w:rPr>
+  </w:style>
+  <w:style w:type="character" w:customStyle="1" w:styleId="Pealkiri3Mrk">
+    <w:name w:val="Pealkiri 3 Märk"/>
+    <w:basedOn w:val="Liguvaikefont"/>
+    <w:link w:val="Pealkiri3"/>
+    <w:uiPriority w:val="9"/>
+    <w:rsid w:val="009244B4"/>
+    <w:rPr>
+      <w:rFonts w:asciiTheme="majorHAnsi" w:eastAsiaTheme="majorEastAsia" w:hAnsiTheme="majorHAnsi" w:cstheme="majorBidi"/>
+      <w:color w:val="1F4D78" w:themeColor="accent1" w:themeShade="7F"/>
+      <w:sz w:val="24"/>
+      <w:szCs w:val="24"/>
     </w:rPr>
   </w:style>
 </w:styles>

</xml_diff>